<commit_message>
documentatie toegevoegd. komt zo nog meer aan
</commit_message>
<xml_diff>
--- a/Documentatie/Project documentatie/Diagrammen .docx
+++ b/Documentatie/Project documentatie/Diagrammen .docx
@@ -115,7 +115,7 @@
           <w:noProof/>
         </w:rPr>
         <w:drawing>
-          <wp:anchor distT="0" distB="0" distL="114300" distR="114300" simplePos="0" relativeHeight="251653632" behindDoc="0" locked="0" layoutInCell="1" allowOverlap="1" wp14:anchorId="075428F8" wp14:editId="68A4712F">
+          <wp:anchor distT="0" distB="0" distL="114300" distR="114300" simplePos="0" relativeHeight="251653632" behindDoc="0" locked="0" layoutInCell="1" allowOverlap="1" wp14:anchorId="075428F8" wp14:editId="0F5C51FF">
             <wp:simplePos x="0" y="0"/>
             <wp:positionH relativeFrom="column">
               <wp:posOffset>-8255</wp:posOffset>
@@ -217,22 +217,22 @@
         </w:rPr>
         <w:lastRenderedPageBreak/>
         <w:drawing>
-          <wp:anchor distT="0" distB="0" distL="114300" distR="114300" simplePos="0" relativeHeight="251681280" behindDoc="0" locked="0" layoutInCell="1" allowOverlap="1" wp14:anchorId="65EA16FE" wp14:editId="4860C2AB">
+          <wp:anchor distT="0" distB="0" distL="114300" distR="114300" simplePos="0" relativeHeight="251681280" behindDoc="0" locked="0" layoutInCell="1" allowOverlap="1" wp14:anchorId="65EA16FE" wp14:editId="31F5CFEA">
             <wp:simplePos x="0" y="0"/>
             <wp:positionH relativeFrom="column">
-              <wp:posOffset>-71755</wp:posOffset>
+              <wp:posOffset>-60960</wp:posOffset>
             </wp:positionH>
             <wp:positionV relativeFrom="paragraph">
-              <wp:posOffset>429260</wp:posOffset>
+              <wp:posOffset>207010</wp:posOffset>
             </wp:positionV>
-            <wp:extent cx="5932170" cy="5669280"/>
+            <wp:extent cx="5788025" cy="5531485"/>
             <wp:effectExtent l="0" t="0" r="0" b="0"/>
             <wp:wrapThrough wrapText="bothSides">
               <wp:wrapPolygon edited="0">
                 <wp:start x="0" y="0"/>
-                <wp:lineTo x="0" y="21556"/>
-                <wp:lineTo x="21503" y="21556"/>
-                <wp:lineTo x="21503" y="0"/>
+                <wp:lineTo x="0" y="21498"/>
+                <wp:lineTo x="21541" y="21498"/>
+                <wp:lineTo x="21541" y="0"/>
                 <wp:lineTo x="0" y="0"/>
               </wp:wrapPolygon>
             </wp:wrapThrough>
@@ -265,7 +265,7 @@
                   <pic:spPr bwMode="auto">
                     <a:xfrm>
                       <a:off x="0" y="0"/>
-                      <a:ext cx="5932170" cy="5669280"/>
+                      <a:ext cx="5788025" cy="5531485"/>
                     </a:xfrm>
                     <a:prstGeom prst="rect">
                       <a:avLst/>
@@ -291,22 +291,321 @@
         <w:rPr>
           <w:noProof/>
         </w:rPr>
-        <w:t>ERD van de application</w:t>
-      </w:r>
-    </w:p>
-    <w:p>
-      <w:pPr>
-        <w:rPr>
-          <w:noProof/>
-        </w:rPr>
-      </w:pPr>
-    </w:p>
-    <w:p>
-      <w:pPr>
-        <w:rPr>
-          <w:noProof/>
-        </w:rPr>
-      </w:pPr>
+        <w:t>ERD van de applic</w:t>
+      </w:r>
+      <w:r>
+        <w:rPr>
+          <w:noProof/>
+        </w:rPr>
+        <w:t>atie</w:t>
+      </w:r>
+    </w:p>
+    <w:p>
+      <w:pPr>
+        <w:rPr>
+          <w:noProof/>
+        </w:rPr>
+      </w:pPr>
+    </w:p>
+    <w:p>
+      <w:pPr>
+        <w:rPr>
+          <w:noProof/>
+        </w:rPr>
+      </w:pPr>
+      <w:r>
+        <w:rPr>
+          <w:noProof/>
+        </w:rPr>
+        <w:t>State machine diagram</w:t>
+      </w:r>
+      <w:r>
+        <w:rPr>
+          <w:noProof/>
+        </w:rPr>
+        <w:t xml:space="preserve"> van login</w:t>
+      </w:r>
+    </w:p>
+    <w:p>
+      <w:pPr>
+        <w:rPr>
+          <w:noProof/>
+        </w:rPr>
+      </w:pPr>
+      <w:r>
+        <w:rPr>
+          <w:noProof/>
+        </w:rPr>
+        <w:drawing>
+          <wp:inline distT="0" distB="0" distL="0" distR="0" wp14:anchorId="7AAE5B3F" wp14:editId="03EBB709">
+            <wp:extent cx="4209691" cy="2414945"/>
+            <wp:effectExtent l="0" t="0" r="0" b="0"/>
+            <wp:docPr id="1527720685" name="Afbeelding 1"/>
+            <wp:cNvGraphicFramePr>
+              <a:graphicFrameLocks xmlns:a="http://schemas.openxmlformats.org/drawingml/2006/main" noChangeAspect="1"/>
+            </wp:cNvGraphicFramePr>
+            <a:graphic xmlns:a="http://schemas.openxmlformats.org/drawingml/2006/main">
+              <a:graphicData uri="http://schemas.openxmlformats.org/drawingml/2006/picture">
+                <pic:pic xmlns:pic="http://schemas.openxmlformats.org/drawingml/2006/picture">
+                  <pic:nvPicPr>
+                    <pic:cNvPr id="0" name="Picture 1"/>
+                    <pic:cNvPicPr>
+                      <a:picLocks noChangeAspect="1" noChangeArrowheads="1"/>
+                    </pic:cNvPicPr>
+                  </pic:nvPicPr>
+                  <pic:blipFill>
+                    <a:blip r:embed="rId7" cstate="print">
+                      <a:extLst>
+                        <a:ext uri="{28A0092B-C50C-407E-A947-70E740481C1C}">
+                          <a14:useLocalDpi xmlns:a14="http://schemas.microsoft.com/office/drawing/2010/main" val="0"/>
+                        </a:ext>
+                      </a:extLst>
+                    </a:blip>
+                    <a:srcRect/>
+                    <a:stretch>
+                      <a:fillRect/>
+                    </a:stretch>
+                  </pic:blipFill>
+                  <pic:spPr bwMode="auto">
+                    <a:xfrm>
+                      <a:off x="0" y="0"/>
+                      <a:ext cx="4214678" cy="2417806"/>
+                    </a:xfrm>
+                    <a:prstGeom prst="rect">
+                      <a:avLst/>
+                    </a:prstGeom>
+                    <a:noFill/>
+                    <a:ln>
+                      <a:noFill/>
+                    </a:ln>
+                  </pic:spPr>
+                </pic:pic>
+              </a:graphicData>
+            </a:graphic>
+          </wp:inline>
+        </w:drawing>
+      </w:r>
+    </w:p>
+    <w:p>
+      <w:pPr>
+        <w:rPr>
+          <w:noProof/>
+        </w:rPr>
+      </w:pPr>
+      <w:r>
+        <w:rPr>
+          <w:noProof/>
+        </w:rPr>
+        <w:lastRenderedPageBreak/>
+        <w:t>Activity diagram van admin validate racetime</w:t>
+      </w:r>
+    </w:p>
+    <w:p>
+      <w:pPr>
+        <w:rPr>
+          <w:noProof/>
+        </w:rPr>
+      </w:pPr>
+      <w:r>
+        <w:rPr>
+          <w:noProof/>
+        </w:rPr>
+        <w:drawing>
+          <wp:inline distT="0" distB="0" distL="0" distR="0" wp14:anchorId="13801437" wp14:editId="2647F7B0">
+            <wp:extent cx="2803585" cy="3980264"/>
+            <wp:effectExtent l="0" t="0" r="0" b="0"/>
+            <wp:docPr id="2116313891" name="Afbeelding 2"/>
+            <wp:cNvGraphicFramePr>
+              <a:graphicFrameLocks xmlns:a="http://schemas.openxmlformats.org/drawingml/2006/main" noChangeAspect="1"/>
+            </wp:cNvGraphicFramePr>
+            <a:graphic xmlns:a="http://schemas.openxmlformats.org/drawingml/2006/main">
+              <a:graphicData uri="http://schemas.openxmlformats.org/drawingml/2006/picture">
+                <pic:pic xmlns:pic="http://schemas.openxmlformats.org/drawingml/2006/picture">
+                  <pic:nvPicPr>
+                    <pic:cNvPr id="0" name="Picture 2"/>
+                    <pic:cNvPicPr>
+                      <a:picLocks noChangeAspect="1" noChangeArrowheads="1"/>
+                    </pic:cNvPicPr>
+                  </pic:nvPicPr>
+                  <pic:blipFill>
+                    <a:blip r:embed="rId8" cstate="print">
+                      <a:extLst>
+                        <a:ext uri="{28A0092B-C50C-407E-A947-70E740481C1C}">
+                          <a14:useLocalDpi xmlns:a14="http://schemas.microsoft.com/office/drawing/2010/main" val="0"/>
+                        </a:ext>
+                      </a:extLst>
+                    </a:blip>
+                    <a:srcRect/>
+                    <a:stretch>
+                      <a:fillRect/>
+                    </a:stretch>
+                  </pic:blipFill>
+                  <pic:spPr bwMode="auto">
+                    <a:xfrm>
+                      <a:off x="0" y="0"/>
+                      <a:ext cx="2814186" cy="3995315"/>
+                    </a:xfrm>
+                    <a:prstGeom prst="rect">
+                      <a:avLst/>
+                    </a:prstGeom>
+                    <a:noFill/>
+                    <a:ln>
+                      <a:noFill/>
+                    </a:ln>
+                  </pic:spPr>
+                </pic:pic>
+              </a:graphicData>
+            </a:graphic>
+          </wp:inline>
+        </w:drawing>
+      </w:r>
+    </w:p>
+    <w:p>
+      <w:pPr>
+        <w:rPr>
+          <w:noProof/>
+        </w:rPr>
+      </w:pPr>
+    </w:p>
+    <w:p>
+      <w:pPr>
+        <w:rPr>
+          <w:noProof/>
+        </w:rPr>
+      </w:pPr>
+      <w:r>
+        <w:rPr>
+          <w:noProof/>
+        </w:rPr>
+        <w:t>Activity diagram van admin die trofeeen uitdeelt of wegneemt</w:t>
+      </w:r>
+    </w:p>
+    <w:p>
+      <w:pPr>
+        <w:rPr>
+          <w:noProof/>
+        </w:rPr>
+      </w:pPr>
+      <w:r>
+        <w:rPr>
+          <w:noProof/>
+        </w:rPr>
+        <w:drawing>
+          <wp:inline distT="0" distB="0" distL="0" distR="0" wp14:anchorId="01752246" wp14:editId="74DB909E">
+            <wp:extent cx="3116052" cy="3838755"/>
+            <wp:effectExtent l="0" t="0" r="0" b="0"/>
+            <wp:docPr id="2082226787" name="Afbeelding 3"/>
+            <wp:cNvGraphicFramePr>
+              <a:graphicFrameLocks xmlns:a="http://schemas.openxmlformats.org/drawingml/2006/main" noChangeAspect="1"/>
+            </wp:cNvGraphicFramePr>
+            <a:graphic xmlns:a="http://schemas.openxmlformats.org/drawingml/2006/main">
+              <a:graphicData uri="http://schemas.openxmlformats.org/drawingml/2006/picture">
+                <pic:pic xmlns:pic="http://schemas.openxmlformats.org/drawingml/2006/picture">
+                  <pic:nvPicPr>
+                    <pic:cNvPr id="0" name="Picture 3"/>
+                    <pic:cNvPicPr>
+                      <a:picLocks noChangeAspect="1" noChangeArrowheads="1"/>
+                    </pic:cNvPicPr>
+                  </pic:nvPicPr>
+                  <pic:blipFill>
+                    <a:blip r:embed="rId9" cstate="print">
+                      <a:extLst>
+                        <a:ext uri="{28A0092B-C50C-407E-A947-70E740481C1C}">
+                          <a14:useLocalDpi xmlns:a14="http://schemas.microsoft.com/office/drawing/2010/main" val="0"/>
+                        </a:ext>
+                      </a:extLst>
+                    </a:blip>
+                    <a:srcRect/>
+                    <a:stretch>
+                      <a:fillRect/>
+                    </a:stretch>
+                  </pic:blipFill>
+                  <pic:spPr bwMode="auto">
+                    <a:xfrm>
+                      <a:off x="0" y="0"/>
+                      <a:ext cx="3120096" cy="3843737"/>
+                    </a:xfrm>
+                    <a:prstGeom prst="rect">
+                      <a:avLst/>
+                    </a:prstGeom>
+                    <a:noFill/>
+                    <a:ln>
+                      <a:noFill/>
+                    </a:ln>
+                  </pic:spPr>
+                </pic:pic>
+              </a:graphicData>
+            </a:graphic>
+          </wp:inline>
+        </w:drawing>
+      </w:r>
+    </w:p>
+    <w:p>
+      <w:pPr>
+        <w:rPr>
+          <w:noProof/>
+        </w:rPr>
+      </w:pPr>
+      <w:r>
+        <w:rPr>
+          <w:noProof/>
+        </w:rPr>
+        <w:lastRenderedPageBreak/>
+        <w:t>Activity diagram van user veranderd profile picture</w:t>
+      </w:r>
+      <w:r>
+        <w:rPr>
+          <w:noProof/>
+        </w:rPr>
+        <w:drawing>
+          <wp:inline distT="0" distB="0" distL="0" distR="0" wp14:anchorId="5E42D9E6" wp14:editId="746A932B">
+            <wp:extent cx="3108472" cy="4891177"/>
+            <wp:effectExtent l="0" t="0" r="0" b="0"/>
+            <wp:docPr id="90974540" name="Afbeelding 4"/>
+            <wp:cNvGraphicFramePr>
+              <a:graphicFrameLocks xmlns:a="http://schemas.openxmlformats.org/drawingml/2006/main" noChangeAspect="1"/>
+            </wp:cNvGraphicFramePr>
+            <a:graphic xmlns:a="http://schemas.openxmlformats.org/drawingml/2006/main">
+              <a:graphicData uri="http://schemas.openxmlformats.org/drawingml/2006/picture">
+                <pic:pic xmlns:pic="http://schemas.openxmlformats.org/drawingml/2006/picture">
+                  <pic:nvPicPr>
+                    <pic:cNvPr id="0" name="Picture 4"/>
+                    <pic:cNvPicPr>
+                      <a:picLocks noChangeAspect="1" noChangeArrowheads="1"/>
+                    </pic:cNvPicPr>
+                  </pic:nvPicPr>
+                  <pic:blipFill>
+                    <a:blip r:embed="rId10">
+                      <a:extLst>
+                        <a:ext uri="{28A0092B-C50C-407E-A947-70E740481C1C}">
+                          <a14:useLocalDpi xmlns:a14="http://schemas.microsoft.com/office/drawing/2010/main" val="0"/>
+                        </a:ext>
+                      </a:extLst>
+                    </a:blip>
+                    <a:srcRect/>
+                    <a:stretch>
+                      <a:fillRect/>
+                    </a:stretch>
+                  </pic:blipFill>
+                  <pic:spPr bwMode="auto">
+                    <a:xfrm>
+                      <a:off x="0" y="0"/>
+                      <a:ext cx="3112586" cy="4897651"/>
+                    </a:xfrm>
+                    <a:prstGeom prst="rect">
+                      <a:avLst/>
+                    </a:prstGeom>
+                    <a:noFill/>
+                    <a:ln>
+                      <a:noFill/>
+                    </a:ln>
+                  </pic:spPr>
+                </pic:pic>
+              </a:graphicData>
+            </a:graphic>
+          </wp:inline>
+        </w:drawing>
+      </w:r>
     </w:p>
     <w:sectPr>
       <w:pgSz w:w="11906" w:h="16838"/>

</xml_diff>